<commit_message>
Adjacency Lists Graph added with some algorithms
</commit_message>
<xml_diff>
--- a/docs/TAD Grafo.docx
+++ b/docs/TAD Grafo.docx
@@ -50,6 +50,7 @@
             <w:r>
               <w:rPr>
                 <w:rFonts w:eastAsiaTheme="minorEastAsia"/>
+                <w:noProof/>
                 <w:sz w:val="22"/>
               </w:rPr>
               <w:drawing>
@@ -134,14 +135,7 @@
                     <w:rFonts w:ascii="Cambria Math" w:hAnsi="Cambria Math"/>
                     <w:sz w:val="22"/>
                   </w:rPr>
-                  <m:t xml:space="preserve">; </m:t>
-                </m:r>
-                <m:r>
-                  <w:rPr>
-                    <w:rFonts w:ascii="Cambria Math" w:hAnsi="Cambria Math"/>
-                    <w:sz w:val="22"/>
-                  </w:rPr>
-                  <m:t>Vértices=</m:t>
+                  <m:t>; Vértices=</m:t>
                 </m:r>
                 <m:d>
                   <m:dPr>
@@ -235,23 +229,7 @@
                         <w:sz w:val="22"/>
                         <w:lang w:val="en-US"/>
                       </w:rPr>
-                      <m:t>,</m:t>
-                    </m:r>
-                    <m:r>
-                      <w:rPr>
-                        <w:rFonts w:ascii="Cambria Math" w:hAnsi="Cambria Math"/>
-                        <w:sz w:val="22"/>
-                        <w:lang w:val="en-US"/>
-                      </w:rPr>
-                      <m:t>…</m:t>
-                    </m:r>
-                    <m:r>
-                      <w:rPr>
-                        <w:rFonts w:ascii="Cambria Math" w:hAnsi="Cambria Math"/>
-                        <w:sz w:val="22"/>
-                        <w:lang w:val="en-US"/>
-                      </w:rPr>
-                      <m:t xml:space="preserve"> </m:t>
+                      <m:t xml:space="preserve">,… </m:t>
                     </m:r>
                     <m:sSub>
                       <m:sSubPr>
@@ -1063,6 +1041,12 @@
               <w:rPr>
                 <w:lang w:val="es-CO"/>
               </w:rPr>
+              <w:tab/>
+            </w:r>
+            <w:r>
+              <w:rPr>
+                <w:lang w:val="es-CO"/>
+              </w:rPr>
               <w:t>Vértice</w:t>
             </w:r>
             <w:r>
@@ -1107,7 +1091,7 @@
               <w:rPr>
                 <w:rFonts w:eastAsiaTheme="minorEastAsia"/>
               </w:rPr>
-              <w:t>Grafo</w:t>
+              <w:t>boolean</w:t>
             </w:r>
           </w:p>
           <w:p>
@@ -1143,6 +1127,12 @@
               <w:rPr>
                 <w:lang w:val="es-CO"/>
               </w:rPr>
+              <w:tab/>
+            </w:r>
+            <w:r>
+              <w:rPr>
+                <w:lang w:val="es-CO"/>
+              </w:rPr>
               <w:t>Vértice x Vértice</w:t>
             </w:r>
             <w:r>
@@ -1169,7 +1159,13 @@
               <w:rPr>
                 <w:rFonts w:eastAsiaTheme="minorEastAsia"/>
               </w:rPr>
-              <w:t xml:space="preserve"> Grafo</w:t>
+              <w:t xml:space="preserve"> </w:t>
+            </w:r>
+            <w:r>
+              <w:rPr>
+                <w:rFonts w:eastAsiaTheme="minorEastAsia"/>
+              </w:rPr>
+              <w:t>boolean</w:t>
             </w:r>
           </w:p>
           <w:p>
@@ -1195,13 +1191,18 @@
                 <w:lang w:val="es-CO"/>
               </w:rPr>
               <w:tab/>
-              <w:t>Vértice x Vértice</w:t>
             </w:r>
             <w:r>
               <w:rPr>
                 <w:lang w:val="es-CO"/>
               </w:rPr>
-              <w:t xml:space="preserve"> x Peso</w:t>
+              <w:tab/>
+            </w:r>
+            <w:r>
+              <w:rPr>
+                <w:lang w:val="es-CO"/>
+              </w:rPr>
+              <w:t>Vértice x Vértice x Peso</w:t>
             </w:r>
             <w:r>
               <w:rPr>
@@ -1221,7 +1222,13 @@
               <w:rPr>
                 <w:rFonts w:eastAsiaTheme="minorEastAsia"/>
               </w:rPr>
-              <w:t xml:space="preserve"> Grafo</w:t>
+              <w:t xml:space="preserve"> </w:t>
+            </w:r>
+            <w:r>
+              <w:rPr>
+                <w:rFonts w:eastAsiaTheme="minorEastAsia"/>
+              </w:rPr>
+              <w:t>boolean</w:t>
             </w:r>
           </w:p>
           <w:p>
@@ -1251,6 +1258,12 @@
               <w:rPr>
                 <w:lang w:val="es-CO"/>
               </w:rPr>
+              <w:tab/>
+            </w:r>
+            <w:r>
+              <w:rPr>
+                <w:lang w:val="es-CO"/>
+              </w:rPr>
               <w:t>Vértice</w:t>
             </w:r>
             <w:r>
@@ -1289,7 +1302,13 @@
               <w:rPr>
                 <w:rFonts w:eastAsiaTheme="minorEastAsia"/>
               </w:rPr>
-              <w:t xml:space="preserve"> Grafo</w:t>
+              <w:t xml:space="preserve"> </w:t>
+            </w:r>
+            <w:r>
+              <w:rPr>
+                <w:rFonts w:eastAsiaTheme="minorEastAsia"/>
+              </w:rPr>
+              <w:t>boolean</w:t>
             </w:r>
           </w:p>
           <w:p>
@@ -1319,6 +1338,12 @@
               <w:rPr>
                 <w:lang w:val="es-CO"/>
               </w:rPr>
+              <w:tab/>
+            </w:r>
+            <w:r>
+              <w:rPr>
+                <w:lang w:val="es-CO"/>
+              </w:rPr>
               <w:t>Vértice x Vértice</w:t>
             </w:r>
             <w:r>
@@ -1345,7 +1370,13 @@
               <w:rPr>
                 <w:rFonts w:eastAsiaTheme="minorEastAsia"/>
               </w:rPr>
-              <w:t xml:space="preserve"> Grafo</w:t>
+              <w:t xml:space="preserve"> </w:t>
+            </w:r>
+            <w:r>
+              <w:rPr>
+                <w:rFonts w:eastAsiaTheme="minorEastAsia"/>
+              </w:rPr>
+              <w:t>boolean</w:t>
             </w:r>
           </w:p>
           <w:p>
@@ -1395,6 +1426,12 @@
               </w:rPr>
               <w:tab/>
             </w:r>
+            <w:r>
+              <w:rPr>
+                <w:lang w:val="es-CO"/>
+              </w:rPr>
+              <w:tab/>
+            </w:r>
             <m:oMath>
               <m:r>
                 <w:rPr>
@@ -1407,13 +1444,7 @@
               <w:rPr>
                 <w:rFonts w:eastAsiaTheme="minorEastAsia"/>
               </w:rPr>
-              <w:t xml:space="preserve"> </w:t>
-            </w:r>
-            <w:r>
-              <w:rPr>
-                <w:rFonts w:eastAsiaTheme="minorEastAsia"/>
-              </w:rPr>
-              <w:t>Vértice</w:t>
+              <w:t xml:space="preserve"> Vértice</w:t>
             </w:r>
             <w:r>
               <w:rPr>
@@ -1434,16 +1465,19 @@
               <w:t>Obtener</w:t>
             </w:r>
             <w:r>
-              <w:t>A</w:t>
-            </w:r>
-            <w:r>
-              <w:t>ristas</w:t>
+              <w:t>VérticesAdyacentes</w:t>
             </w:r>
             <w:r>
               <w:rPr>
                 <w:lang w:val="es-CO"/>
               </w:rPr>
               <w:tab/>
+            </w:r>
+            <w:r>
+              <w:rPr>
+                <w:lang w:val="es-CO"/>
+              </w:rPr>
+              <w:t>Vértice</w:t>
             </w:r>
             <w:r>
               <w:rPr>
@@ -1487,7 +1521,7 @@
               <w:rPr>
                 <w:rFonts w:eastAsiaTheme="minorEastAsia"/>
               </w:rPr>
-              <w:t>Arista</w:t>
+              <w:t>Vértice</w:t>
             </w:r>
             <w:r>
               <w:rPr>
@@ -1567,13 +1601,7 @@
                   <w:rPr>
                     <w:rFonts w:ascii="Cambria Math" w:hAnsi="Cambria Math"/>
                   </w:rPr>
-                  <m:t>{pre:TRUE</m:t>
-                </m:r>
-                <m:r>
-                  <w:rPr>
-                    <w:rFonts w:ascii="Cambria Math" w:hAnsi="Cambria Math"/>
-                  </w:rPr>
-                  <m:t>}</m:t>
+                  <m:t>{pre:TRUE}</m:t>
                 </m:r>
               </m:oMath>
             </m:oMathPara>
@@ -1739,13 +1767,7 @@
                   <w:rPr>
                     <w:rFonts w:ascii="Cambria Math" w:hAnsi="Cambria Math"/>
                   </w:rPr>
-                  <m:t>{pre:</m:t>
-                </m:r>
-                <m:r>
-                  <w:rPr>
-                    <w:rFonts w:ascii="Cambria Math" w:hAnsi="Cambria Math"/>
-                  </w:rPr>
-                  <m:t>Grafo≠null ∧</m:t>
+                  <m:t>{pre:Grafo≠null ∧</m:t>
                 </m:r>
                 <m:sSub>
                   <m:sSubPr>
@@ -1777,13 +1799,7 @@
                   <w:rPr>
                     <w:rFonts w:ascii="Cambria Math" w:hAnsi="Cambria Math"/>
                   </w:rPr>
-                  <m:t>∉Vértices</m:t>
-                </m:r>
-                <m:r>
-                  <w:rPr>
-                    <w:rFonts w:ascii="Cambria Math" w:hAnsi="Cambria Math"/>
-                  </w:rPr>
-                  <m:t>}</m:t>
+                  <m:t>∉Vértices}</m:t>
                 </m:r>
               </m:oMath>
             </m:oMathPara>
@@ -1824,14 +1840,7 @@
                         <w:rFonts w:ascii="Cambria Math" w:hAnsi="Cambria Math"/>
                         <w:lang w:val="en-US"/>
                       </w:rPr>
-                      <m:t>post:Grafo</m:t>
-                    </m:r>
-                    <m:r>
-                      <w:rPr>
-                        <w:rFonts w:ascii="Cambria Math" w:hAnsi="Cambria Math"/>
-                        <w:lang w:val="en-US"/>
-                      </w:rPr>
-                      <m:t>∪{</m:t>
+                      <m:t>post:Grafo∪{</m:t>
                     </m:r>
                     <m:sSub>
                       <m:sSubPr>
@@ -2067,13 +2076,7 @@
                   <w:rPr>
                     <w:rFonts w:ascii="Cambria Math" w:hAnsi="Cambria Math"/>
                   </w:rPr>
-                  <m:t>∈Vértices</m:t>
-                </m:r>
-                <m:r>
-                  <w:rPr>
-                    <w:rFonts w:ascii="Cambria Math" w:hAnsi="Cambria Math"/>
-                  </w:rPr>
-                  <m:t>}</m:t>
+                  <m:t>∈Vértices}</m:t>
                 </m:r>
               </m:oMath>
             </m:oMathPara>
@@ -2545,14 +2548,7 @@
                         <w:rFonts w:ascii="Cambria Math" w:hAnsi="Cambria Math"/>
                         <w:lang w:val="en-US"/>
                       </w:rPr>
-                      <m:t>post:</m:t>
-                    </m:r>
-                    <m:r>
-                      <w:rPr>
-                        <w:rFonts w:ascii="Cambria Math" w:hAnsi="Cambria Math"/>
-                        <w:lang w:val="en-US"/>
-                      </w:rPr>
-                      <m:t>Aristas∪{Arista={</m:t>
+                      <m:t>post:Aristas∪{Arista={</m:t>
                     </m:r>
                     <m:sSub>
                       <m:sSubPr>
@@ -2701,13 +2697,7 @@
               <w:rPr>
                 <w:lang w:val="en-US"/>
               </w:rPr>
-              <w:t>RemoverVértice</w:t>
-            </w:r>
-            <w:r>
-              <w:rPr>
-                <w:lang w:val="en-US"/>
-              </w:rPr>
-              <w:t>(</w:t>
+              <w:t>RemoverVértice(</w:t>
             </w:r>
             <m:oMath>
               <m:sSub>
@@ -2753,13 +2743,7 @@
           </w:tcPr>
           <w:p>
             <w:r>
-              <w:t>“</w:t>
-            </w:r>
-            <w:r>
-              <w:t>Se elimina el vértice especificado</w:t>
-            </w:r>
-            <w:r>
-              <w:t>”</w:t>
+              <w:t>“Se elimina el vértice especificado”</w:t>
             </w:r>
           </w:p>
         </w:tc>
@@ -2816,19 +2800,7 @@
                   <w:rPr>
                     <w:rFonts w:ascii="Cambria Math" w:hAnsi="Cambria Math"/>
                   </w:rPr>
-                  <m:t>∈</m:t>
-                </m:r>
-                <m:r>
-                  <w:rPr>
-                    <w:rFonts w:ascii="Cambria Math" w:hAnsi="Cambria Math"/>
-                  </w:rPr>
-                  <m:t>Vértices</m:t>
-                </m:r>
-                <m:r>
-                  <w:rPr>
-                    <w:rFonts w:ascii="Cambria Math" w:hAnsi="Cambria Math"/>
-                  </w:rPr>
-                  <m:t>}</m:t>
+                  <m:t>∈Vértices}</m:t>
                 </m:r>
               </m:oMath>
             </m:oMathPara>
@@ -2905,14 +2877,7 @@
                         <w:rFonts w:ascii="Cambria Math" w:hAnsi="Cambria Math"/>
                         <w:lang w:val="en-US"/>
                       </w:rPr>
-                      <m:t>=null</m:t>
-                    </m:r>
-                    <m:r>
-                      <w:rPr>
-                        <w:rFonts w:ascii="Cambria Math" w:hAnsi="Cambria Math"/>
-                        <w:lang w:val="en-US"/>
-                      </w:rPr>
-                      <m:t>∧Grafo={</m:t>
+                      <m:t>=null∧Grafo={</m:t>
                     </m:r>
                     <m:sSub>
                       <m:sSubPr>
@@ -3053,10 +3018,7 @@
           </w:tcPr>
           <w:p>
             <w:r>
-              <w:t>RemoverArista</w:t>
-            </w:r>
-            <w:r>
-              <w:t>(</w:t>
+              <w:t>RemoverArista(</w:t>
             </w:r>
             <m:oMath>
               <m:sSub>
@@ -3137,19 +3099,7 @@
           </w:tcPr>
           <w:p>
             <w:r>
-              <w:t xml:space="preserve">“Se elimina </w:t>
-            </w:r>
-            <w:r>
-              <w:t>la arista entre dos vértices</w:t>
-            </w:r>
-            <w:r>
-              <w:t xml:space="preserve"> especificado</w:t>
-            </w:r>
-            <w:r>
-              <w:t>s</w:t>
-            </w:r>
-            <w:r>
-              <w:t>”</w:t>
+              <w:t>“Se elimina la arista entre dos vértices especificados”</w:t>
             </w:r>
           </w:p>
         </w:tc>
@@ -3263,13 +3213,7 @@
                   <w:rPr>
                     <w:rFonts w:ascii="Cambria Math" w:hAnsi="Cambria Math"/>
                   </w:rPr>
-                  <m:t>∧</m:t>
-                </m:r>
-                <m:r>
-                  <w:rPr>
-                    <w:rFonts w:ascii="Cambria Math" w:hAnsi="Cambria Math"/>
-                  </w:rPr>
-                  <m:t>(Arista={</m:t>
+                  <m:t>∧(Arista={</m:t>
                 </m:r>
                 <m:sSub>
                   <m:sSubPr>
@@ -3365,13 +3309,7 @@
                   <w:rPr>
                     <w:rFonts w:ascii="Cambria Math" w:hAnsi="Cambria Math"/>
                   </w:rPr>
-                  <m:t>}∈Aristas)</m:t>
-                </m:r>
-                <m:r>
-                  <w:rPr>
-                    <w:rFonts w:ascii="Cambria Math" w:hAnsi="Cambria Math"/>
-                  </w:rPr>
-                  <m:t>}</m:t>
+                  <m:t>}∈Aristas)}</m:t>
                 </m:r>
               </m:oMath>
             </m:oMathPara>
@@ -3412,14 +3350,7 @@
                         <w:rFonts w:ascii="Cambria Math" w:hAnsi="Cambria Math"/>
                         <w:lang w:val="en-US"/>
                       </w:rPr>
-                      <m:t>post:</m:t>
-                    </m:r>
-                    <m:r>
-                      <w:rPr>
-                        <w:rFonts w:ascii="Cambria Math" w:hAnsi="Cambria Math"/>
-                        <w:lang w:val="en-US"/>
-                      </w:rPr>
-                      <m:t>Arista=</m:t>
+                      <m:t>post:Arista=</m:t>
                     </m:r>
                     <m:d>
                       <m:dPr>
@@ -3542,14 +3473,7 @@
                         <w:rFonts w:ascii="Cambria Math" w:hAnsi="Cambria Math"/>
                         <w:lang w:val="en-US"/>
                       </w:rPr>
-                      <m:t>=null∧Grafo</m:t>
-                    </m:r>
-                    <m:r>
-                      <w:rPr>
-                        <w:rFonts w:ascii="Cambria Math" w:hAnsi="Cambria Math"/>
-                        <w:lang w:val="en-US"/>
-                      </w:rPr>
-                      <m:t>=</m:t>
+                      <m:t>=null∧Grafo=</m:t>
                     </m:r>
                     <m:d>
                       <m:dPr>
@@ -3728,13 +3652,7 @@
           </w:tcPr>
           <w:p>
             <w:r>
-              <w:t xml:space="preserve">“Se </w:t>
-            </w:r>
-            <w:r>
-              <w:t>obtiene la lista de vértices existentes en el grafo</w:t>
-            </w:r>
-            <w:r>
-              <w:t>”</w:t>
+              <w:t>“Se obtiene la lista de vértices existentes en el grafo”</w:t>
             </w:r>
           </w:p>
         </w:tc>
@@ -3766,13 +3684,7 @@
                   <w:rPr>
                     <w:rFonts w:ascii="Cambria Math" w:hAnsi="Cambria Math"/>
                   </w:rPr>
-                  <m:t>pre:Grafo≠null</m:t>
-                </m:r>
-                <m:r>
-                  <w:rPr>
-                    <w:rFonts w:ascii="Cambria Math" w:hAnsi="Cambria Math"/>
-                  </w:rPr>
-                  <m:t>}</m:t>
+                  <m:t>pre:Grafo≠null}</m:t>
                 </m:r>
               </m:oMath>
             </m:oMathPara>
@@ -3813,14 +3725,7 @@
                         <w:rFonts w:ascii="Cambria Math" w:hAnsi="Cambria Math"/>
                         <w:lang w:val="en-US"/>
                       </w:rPr>
-                      <m:t>post:</m:t>
-                    </m:r>
-                    <m:r>
-                      <w:rPr>
-                        <w:rFonts w:ascii="Cambria Math" w:hAnsi="Cambria Math"/>
-                        <w:lang w:val="en-US"/>
-                      </w:rPr>
-                      <m:t>TRUE</m:t>
+                      <m:t>post:TRUE</m:t>
                     </m:r>
                   </m:e>
                 </m:d>
@@ -3868,13 +3773,7 @@
           </w:tcPr>
           <w:p>
             <w:r>
-              <w:t xml:space="preserve">“Se obtiene la lista de </w:t>
-            </w:r>
-            <w:r>
-              <w:t>aristas</w:t>
-            </w:r>
-            <w:r>
-              <w:t xml:space="preserve"> existentes en el grafo”</w:t>
+              <w:t>“Se obtiene la lista de aristas existentes en el grafo”</w:t>
             </w:r>
           </w:p>
         </w:tc>
@@ -3906,13 +3805,7 @@
                   <w:rPr>
                     <w:rFonts w:ascii="Cambria Math" w:hAnsi="Cambria Math"/>
                   </w:rPr>
-                  <m:t>pre:Grafo≠null</m:t>
-                </m:r>
-                <m:r>
-                  <w:rPr>
-                    <w:rFonts w:ascii="Cambria Math" w:hAnsi="Cambria Math"/>
-                  </w:rPr>
-                  <m:t>}</m:t>
+                  <m:t>pre:Grafo≠null}</m:t>
                 </m:r>
               </m:oMath>
             </m:oMathPara>

</xml_diff>